<commit_message>
Metadata load from .CS in separate project
</commit_message>
<xml_diff>
--- a/Documentation/CodeFirstMetadata Notes.docx
+++ b/Documentation/CodeFirstMetadata Notes.docx
@@ -93,11 +93,26 @@
       <w:r>
         <w:t xml:space="preserve"> class to do the actual mapping.</w:t>
       </w:r>
+    </w:p>
+    <w:p/>
+    <w:p>
+      <w:pPr>
+        <w:pStyle w:val="Heading2"/>
+      </w:pPr>
+      <w:r>
+        <w:t>Notes</w:t>
+      </w:r>
+    </w:p>
+    <w:p>
+      <w:r>
+        <w:t xml:space="preserve">The actual mapping of attributes and properties for primitive values occurs in creating the “usage” dictionary in </w:t>
+      </w:r>
+      <w:r>
+        <w:t>MakeValuePairList</w:t>
+      </w:r>
       <w:bookmarkStart w:id="0" w:name="_GoBack"/>
       <w:bookmarkEnd w:id="0"/>
     </w:p>
-    <w:p/>
-    <w:p/>
     <w:p/>
     <w:sectPr>
       <w:pgSz w:w="12240" w:h="15840"/>

</xml_diff>